<commit_message>
rapport vervolg, sitemap moet ngo!
</commit_message>
<xml_diff>
--- a/groepsrapport.docx
+++ b/groepsrapport.docx
@@ -10,6 +10,7 @@
           <w:docPartUnique/>
         </w:docPartObj>
       </w:sdtPr>
+      <w:sdtEndPr/>
       <w:sdtContent>
         <w:p/>
         <w:tbl>
@@ -71,6 +72,7 @@
                   <w:dataBinding w:prefixMappings="xmlns:ns0='http://schemas.openxmlformats.org/package/2006/metadata/core-properties' xmlns:ns1='http://purl.org/dc/elements/1.1/'" w:xpath="/ns0:coreProperties[1]/ns1:title[1]" w:storeItemID="{6C3C8BC8-F283-45AE-878A-BAB7291924A1}"/>
                   <w:text/>
                 </w:sdtPr>
+                <w:sdtEndPr/>
                 <w:sdtContent>
                   <w:p>
                     <w:pPr>
@@ -123,6 +125,7 @@
                   <w:dataBinding w:prefixMappings="xmlns:ns0='http://schemas.openxmlformats.org/package/2006/metadata/core-properties' xmlns:ns1='http://purl.org/dc/elements/1.1/'" w:xpath="/ns0:coreProperties[1]/ns1:subject[1]" w:storeItemID="{6C3C8BC8-F283-45AE-878A-BAB7291924A1}"/>
                   <w:text/>
                 </w:sdtPr>
+                <w:sdtEndPr/>
                 <w:sdtContent>
                   <w:p>
                     <w:pPr>
@@ -385,8 +388,14 @@
     <w:p>
       <w:pPr>
         <w:pStyle w:val="Kop2"/>
-      </w:pPr>
-      <w:r>
+        <w:rPr>
+          <w:lang w:val="en-US"/>
+        </w:rPr>
+      </w:pPr>
+      <w:r>
+        <w:rPr>
+          <w:lang w:val="en-US"/>
+        </w:rPr>
         <w:t>Codeigniter (MVC)</w:t>
       </w:r>
     </w:p>
@@ -462,40 +471,6 @@
     <w:p>
       <w:pPr>
         <w:pStyle w:val="Kop2"/>
-      </w:pPr>
-      <w:r>
-        <w:t>PDO</w:t>
-      </w:r>
-    </w:p>
-    <w:p>
-      <w:r>
-        <w:t xml:space="preserve">DE PHP Data Objects (PDO) extensie definieert een lichtgewicht, consistente interface om </w:t>
-      </w:r>
-      <w:r>
-        <w:t>toegang te verkrijgen tot databanken in PHP. Elke databank driver die de PDO interface implementeert kan databank-specifieke features tonen als reguliere extensie functies. Hiervoor moet je de databank-specifieke PDO driver gebruiken.</w:t>
-      </w:r>
-    </w:p>
-    <w:p>
-      <w:r>
-        <w:t>Pdo voorziet een abstracte data-access laag. Dit houdt in dat, ongeacht welke databank je gebruikt, je dezelfde functies kan gebruiken om query’s uit te sturen en data op te halen.</w:t>
-      </w:r>
-    </w:p>
-    <w:p/>
-    <w:p>
-      <w:pPr>
-        <w:pStyle w:val="Kop2"/>
-      </w:pPr>
-      <w:r>
-        <w:t>Parser</w:t>
-      </w:r>
-      <w:r>
-        <w:t xml:space="preserve"> ?? hier extra uitleg of uitleg bij codeigniter(MVC) of geen uitleg?</w:t>
-      </w:r>
-    </w:p>
-    <w:p/>
-    <w:p>
-      <w:pPr>
-        <w:pStyle w:val="Kop2"/>
         <w:rPr>
           <w:lang w:val="en-US"/>
         </w:rPr>
@@ -504,6 +479,28 @@
         <w:rPr>
           <w:lang w:val="en-US"/>
         </w:rPr>
+        <w:t>PDO</w:t>
+      </w:r>
+    </w:p>
+    <w:p>
+      <w:r>
+        <w:t xml:space="preserve">DE PHP Data Objects (PDO) extensie definieert een lichtgewicht, consistente interface om </w:t>
+      </w:r>
+      <w:r>
+        <w:t>toegang te verkrijgen tot databanken in PHP. Elke databank driver die de PDO interface implementeert kan databank-specifieke features tonen als reguliere extensie functies. Hiervoor moet je de databank-specifieke PDO driver gebruiken.</w:t>
+      </w:r>
+    </w:p>
+    <w:p>
+      <w:r>
+        <w:t>Pdo voorziet een abstracte data-access laag. Dit houdt in dat, ongeacht welke databank je gebruikt, je dezelfde functies kan gebruiken om query’s uit te sturen en data op te halen.</w:t>
+      </w:r>
+    </w:p>
+    <w:p/>
+    <w:p>
+      <w:pPr>
+        <w:pStyle w:val="Kop2"/>
+      </w:pPr>
+      <w:r>
         <w:t>MY_Model</w:t>
       </w:r>
     </w:p>
@@ -519,12 +516,22 @@
       <w:pPr>
         <w:pStyle w:val="Kop1"/>
         <w:rPr>
-          <w:lang w:val="en-US"/>
+          <w:sz w:val="36"/>
         </w:rPr>
       </w:pPr>
-      <w:r>
+    </w:p>
+    <w:p>
+      <w:pPr>
+        <w:pStyle w:val="Kop1"/>
         <w:rPr>
-          <w:lang w:val="en-US"/>
+          <w:sz w:val="36"/>
+        </w:rPr>
+      </w:pPr>
+      <w:bookmarkStart w:id="0" w:name="_GoBack"/>
+      <w:bookmarkEnd w:id="0"/>
+      <w:r>
+        <w:rPr>
+          <w:sz w:val="36"/>
         </w:rPr>
         <w:t>Uitbreidingen</w:t>
       </w:r>
@@ -532,14 +539,8 @@
     <w:p>
       <w:pPr>
         <w:pStyle w:val="Kop2"/>
-        <w:rPr>
-          <w:lang w:val="en-US"/>
-        </w:rPr>
-      </w:pPr>
-      <w:r>
-        <w:rPr>
-          <w:lang w:val="en-US"/>
-        </w:rPr>
+      </w:pPr>
+      <w:r>
         <w:t>Responsive webdesign</w:t>
       </w:r>
     </w:p>
@@ -565,10 +566,39 @@
     <w:p/>
     <w:p>
       <w:pPr>
+        <w:pStyle w:val="Kop2"/>
+      </w:pPr>
+      <w:r>
+        <w:t>Dynamisch gedeelte upcoming event per maand</w:t>
+      </w:r>
+    </w:p>
+    <w:p/>
+    <w:p>
+      <w:pPr>
+        <w:pStyle w:val="Kop2"/>
+      </w:pPr>
+      <w:r>
+        <w:lastRenderedPageBreak/>
+        <w:t>Wie-is-wie gedeelte</w:t>
+      </w:r>
+    </w:p>
+    <w:p/>
+    <w:p>
+      <w:pPr>
+        <w:pStyle w:val="Kop2"/>
+      </w:pPr>
+      <w:r>
+        <w:t>Niet-leden kunnen maar een gedeelte van de info van events zien.</w:t>
+      </w:r>
+    </w:p>
+    <w:p/>
+    <w:p/>
+    <w:p/>
+    <w:p>
+      <w:pPr>
         <w:pStyle w:val="Kop1"/>
       </w:pPr>
       <w:r>
-        <w:lastRenderedPageBreak/>
         <w:t>Individueel aandeel</w:t>
       </w:r>
     </w:p>
@@ -625,10 +655,7 @@
         </w:numPr>
       </w:pPr>
       <w:r>
-        <w:t>Admin</w:t>
-      </w:r>
-      <w:r>
-        <w:t xml:space="preserve"> gedeelte: </w:t>
+        <w:t xml:space="preserve">Admin gedeelte: </w:t>
       </w:r>
     </w:p>
     <w:p>
@@ -657,8 +684,6 @@
       <w:r>
         <w:t>functies</w:t>
       </w:r>
-      <w:bookmarkStart w:id="0" w:name="_GoBack"/>
-      <w:bookmarkEnd w:id="0"/>
       <w:r>
         <w:t xml:space="preserve"> voor activeren, ban, unban, verwijder, bewerk</w:t>
       </w:r>
@@ -672,10 +697,7 @@
         </w:numPr>
       </w:pPr>
       <w:r>
-        <w:t xml:space="preserve">bug </w:t>
-      </w:r>
-      <w:r>
-        <w:t>met timer voor evenementen fix</w:t>
+        <w:t>bug met timer voor evenementen fix</w:t>
       </w:r>
       <w:r>
         <w:t xml:space="preserve"> </w:t>
@@ -845,6 +867,30 @@
       </w:pPr>
       <w:r>
         <w:t>Profielfoto op profiel tonen + wijzigen</w:t>
+      </w:r>
+    </w:p>
+    <w:p>
+      <w:pPr>
+        <w:pStyle w:val="Lijstalinea"/>
+        <w:numPr>
+          <w:ilvl w:val="0"/>
+          <w:numId w:val="2"/>
+        </w:numPr>
+      </w:pPr>
+      <w:r>
+        <w:t xml:space="preserve">Homepage </w:t>
+      </w:r>
+    </w:p>
+    <w:p>
+      <w:pPr>
+        <w:pStyle w:val="Lijstalinea"/>
+        <w:numPr>
+          <w:ilvl w:val="0"/>
+          <w:numId w:val="2"/>
+        </w:numPr>
+      </w:pPr>
+      <w:r>
+        <w:t>Voordeelpagina</w:t>
       </w:r>
     </w:p>
     <w:p>
@@ -2224,6 +2270,8 @@
   </w:compat>
   <w:rsids>
     <w:rsidRoot w:val="008A098D"/>
+    <w:rsid w:val="00152EBF"/>
+    <w:rsid w:val="002B666C"/>
     <w:rsid w:val="005251C6"/>
     <w:rsid w:val="008A098D"/>
     <w:rsid w:val="00B36BF5"/>
@@ -3098,7 +3146,7 @@
 </file>
 
 <file path=customXml/itemProps1.xml><?xml version="1.0" encoding="utf-8"?>
-<ds:datastoreItem xmlns:ds="http://schemas.openxmlformats.org/officeDocument/2006/customXml" ds:itemID="{A93D8F8C-ECDB-4E6A-BCE0-2DF1A05D33D8}">
+<ds:datastoreItem xmlns:ds="http://schemas.openxmlformats.org/officeDocument/2006/customXml" ds:itemID="{549B7A3A-8213-4D93-833D-974B7BBE1AED}">
   <ds:schemaRefs>
     <ds:schemaRef ds:uri="http://schemas.openxmlformats.org/officeDocument/2006/bibliography"/>
   </ds:schemaRefs>

</xml_diff>